<commit_message>
Fix initial bugs and update tests
</commit_message>
<xml_diff>
--- a/test/data/integration/run/test_full_run/full_run_expected/Gen1.1-4 +3 English-KJV,-,-.template.docx
+++ b/test/data/integration/run/test_full_run/full_run_expected/Gen1.1-4 +3 English-KJV,-,-.template.docx
@@ -73,7 +73,7 @@
         </w:rPr>
       </w:pPr>
       <w:r>
-        <w:t>Genesis 1:1-4, 1:27-31</w:t>
+        <w:t>Genesis 1:1-4, 27-31</w:t>
       </w:r>
     </w:p>
     <w:p>
@@ -327,7 +327,7 @@
         <w:pStyle w:val="MSCPassageGroup"/>
       </w:pPr>
       <w:r>
-        <w:t>Mark 1:1-3, 1:14-19</w:t>
+        <w:t>Mark 1:1-3, 14-19</w:t>
       </w:r>
     </w:p>
     <w:p>

</xml_diff>

<commit_message>
Migrate to bibleref (#7)
* Replace python-scripture with bibleref

* First attempt at migrating to bibleref
Also include extra type information in some other classes

* Fix initial bugs and update tests

* Improve flexibility of test_full_run()

* Return to test mode

* Fix bibleref migration bug

* Upgrade to bibleref 0.14.0

* Use new is_first_in_chap() method

* Highlight and display passage parsing errors

* Rename err

* Adjust placeholder text and improve error tooltip

* Document bibleref changes in more detail

* Recaption button to Add Versions to Plan

* Fix off-by-one string highlight bug

* Fix typo

* Upgrade to bibleref v0.15.0

* Add release process notes
</commit_message>
<xml_diff>
--- a/test/data/integration/run/test_full_run/full_run_expected/Gen1.1-4 +3 English-KJV,-,-.template.docx
+++ b/test/data/integration/run/test_full_run/full_run_expected/Gen1.1-4 +3 English-KJV,-,-.template.docx
@@ -73,7 +73,7 @@
         </w:rPr>
       </w:pPr>
       <w:r>
-        <w:t>Genesis 1:1-4, 1:27-31</w:t>
+        <w:t>Genesis 1:1-4, 27-31</w:t>
       </w:r>
     </w:p>
     <w:p>
@@ -327,7 +327,7 @@
         <w:pStyle w:val="MSCPassageGroup"/>
       </w:pPr>
       <w:r>
-        <w:t>Mark 1:1-3, 1:14-19</w:t>
+        <w:t>Mark 1:1-3, 14-19</w:t>
       </w:r>
     </w:p>
     <w:p>

</xml_diff>

<commit_message>
Fix updated test data
</commit_message>
<xml_diff>
--- a/test/data/integration/run/test_full_run/full_run_expected/Gen1.1-4 +3 English-KJV,-,-.template.docx
+++ b/test/data/integration/run/test_full_run/full_run_expected/Gen1.1-4 +3 English-KJV,-,-.template.docx
@@ -83,7 +83,7 @@
       <w:tblPr>
         <w:tblStyle w:val="MSCTextTableHoriz"/>
         <w:tblW w:type="auto" w:w="0"/>
-        <w:tblLook w:firstColumn="1" w:firstRow="1" w:lastColumn="0" w:lastRow="0" w:noHBand="0" w:noVBand="1" w:val="04A0"/>
+        <w:tblLook w:firstColumn="0" w:firstRow="1" w:lastColumn="0" w:lastRow="0" w:noHBand="1" w:noVBand="1" w:val="04A0"/>
       </w:tblPr>
       <w:tblGrid>
         <w:gridCol w:w="3401"/>
@@ -201,9 +201,17 @@
               <w:pStyle w:val="MSCJoin"/>
             </w:pPr>
             <w:r>
-              <w:br/>
+              <w:t/>
+            </w:r>
+          </w:p>
+          <w:p>
+            <w:r>
               <w:t>[...]</w:t>
-              <w:br/>
+            </w:r>
+          </w:p>
+          <w:p>
+            <w:r>
+              <w:t/>
             </w:r>
           </w:p>
           <w:p>
@@ -281,9 +289,17 @@
               <w:pStyle w:val="MSCJoin"/>
             </w:pPr>
             <w:r>
-              <w:br/>
+              <w:t/>
+            </w:r>
+          </w:p>
+          <w:p>
+            <w:r>
               <w:t>[...]</w:t>
-              <w:br/>
+            </w:r>
+          </w:p>
+          <w:p>
+            <w:r>
+              <w:t/>
             </w:r>
           </w:p>
           <w:p>
@@ -306,9 +322,17 @@
               <w:pStyle w:val="MSCJoin"/>
             </w:pPr>
             <w:r>
-              <w:br/>
+              <w:t/>
+            </w:r>
+          </w:p>
+          <w:p>
+            <w:r>
               <w:t>[...]</w:t>
-              <w:br/>
+            </w:r>
+          </w:p>
+          <w:p>
+            <w:r>
+              <w:t/>
             </w:r>
           </w:p>
           <w:p>
@@ -337,7 +361,7 @@
       <w:tblPr>
         <w:tblStyle w:val="MSCTextTableHoriz"/>
         <w:tblW w:type="auto" w:w="0"/>
-        <w:tblLook w:firstColumn="1" w:firstRow="1" w:lastColumn="0" w:lastRow="0" w:noHBand="0" w:noVBand="1" w:val="04A0"/>
+        <w:tblLook w:firstColumn="0" w:firstRow="0" w:lastColumn="0" w:lastRow="0" w:noHBand="1" w:noVBand="1" w:val="04A0"/>
       </w:tblPr>
       <w:tblGrid>
         <w:gridCol w:w="3401"/>
@@ -400,9 +424,17 @@
               <w:pStyle w:val="MSCJoin"/>
             </w:pPr>
             <w:r>
-              <w:br/>
+              <w:t/>
+            </w:r>
+          </w:p>
+          <w:p>
+            <w:r>
               <w:t>[...]</w:t>
-              <w:br/>
+            </w:r>
+          </w:p>
+          <w:p>
+            <w:r>
+              <w:t/>
             </w:r>
           </w:p>
           <w:p>
@@ -491,9 +523,17 @@
               <w:pStyle w:val="MSCJoin"/>
             </w:pPr>
             <w:r>
-              <w:br/>
+              <w:t/>
+            </w:r>
+          </w:p>
+          <w:p>
+            <w:r>
               <w:t>[...]</w:t>
-              <w:br/>
+            </w:r>
+          </w:p>
+          <w:p>
+            <w:r>
+              <w:t/>
             </w:r>
           </w:p>
           <w:p>
@@ -516,9 +556,17 @@
               <w:pStyle w:val="MSCJoin"/>
             </w:pPr>
             <w:r>
-              <w:br/>
+              <w:t/>
+            </w:r>
+          </w:p>
+          <w:p>
+            <w:r>
               <w:t>[...]</w:t>
-              <w:br/>
+            </w:r>
+          </w:p>
+          <w:p>
+            <w:r>
+              <w:t/>
             </w:r>
           </w:p>
           <w:p>
@@ -534,8 +582,9 @@
     </w:p>
     <w:tbl>
       <w:tblPr>
+        <w:tblStyle w:val="MSCCopyrightTableHoriz"/>
         <w:tblW w:type="auto" w:w="0"/>
-        <w:tblLook w:firstColumn="1" w:firstRow="1" w:lastColumn="0" w:lastRow="0" w:noHBand="0" w:noVBand="1" w:val="04A0"/>
+        <w:tblLook w:firstColumn="0" w:firstRow="0" w:lastColumn="0" w:lastRow="0" w:noHBand="1" w:noVBand="1" w:val="04A0"/>
       </w:tblPr>
       <w:tblGrid>
         <w:gridCol w:w="3401"/>
@@ -1855,7 +1904,7 @@
     <w:name w:val="MSC_Text_Table_Horiz"/>
     <w:basedOn w:val="TableNormal"/>
     <w:uiPriority w:val="99"/>
-    <w:rsid w:val="00A74ACC"/>
+    <w:rsid w:val="002915B5"/>
     <w:tblPr>
       <w:tblBorders>
         <w:top w:val="single" w:sz="4" w:space="0" w:color="auto"/>
@@ -1865,6 +1914,21 @@
         <w:insideV w:val="single" w:sz="4" w:space="0" w:color="auto"/>
       </w:tblBorders>
     </w:tblPr>
+    <w:tblStylePr w:type="firstRow">
+      <w:tblPr/>
+      <w:tcPr>
+        <w:tcBorders>
+          <w:top w:val="nil"/>
+          <w:left w:val="nil"/>
+          <w:bottom w:val="single" w:sz="4" w:space="0" w:color="auto"/>
+          <w:right w:val="nil"/>
+          <w:insideH w:val="nil"/>
+          <w:insideV w:val="nil"/>
+          <w:tl2br w:val="nil"/>
+          <w:tr2bl w:val="nil"/>
+        </w:tcBorders>
+      </w:tcPr>
+    </w:tblStylePr>
   </w:style>
   <w:style w:type="paragraph" w:customStyle="1" w:styleId="MSCVersionName">
     <w:name w:val="MSC_Version_Name"/>
@@ -1919,6 +1983,36 @@
       <w:sz w:val="18"/>
       <w:szCs w:val="18"/>
     </w:rPr>
+  </w:style>
+  <w:style w:type="table" w:customStyle="1" w:styleId="MSCCopyrightTableHoriz">
+    <w:name w:val="MSC_Copyright_Table_Horiz"/>
+    <w:basedOn w:val="MSCTextTableHoriz"/>
+    <w:uiPriority w:val="99"/>
+    <w:rsid w:val="00181B7A"/>
+    <w:tblPr>
+      <w:tblBorders>
+        <w:top w:val="none" w:sz="0" w:space="0" w:color="auto"/>
+        <w:left w:val="none" w:sz="0" w:space="0" w:color="auto"/>
+        <w:bottom w:val="none" w:sz="0" w:space="0" w:color="auto"/>
+        <w:right w:val="none" w:sz="0" w:space="0" w:color="auto"/>
+        <w:insideV w:val="none" w:sz="0" w:space="0" w:color="auto"/>
+      </w:tblBorders>
+    </w:tblPr>
+    <w:tblStylePr w:type="firstRow">
+      <w:tblPr/>
+      <w:tcPr>
+        <w:tcBorders>
+          <w:top w:val="nil"/>
+          <w:left w:val="nil"/>
+          <w:bottom w:val="nil"/>
+          <w:right w:val="nil"/>
+          <w:insideH w:val="nil"/>
+          <w:insideV w:val="nil"/>
+          <w:tl2br w:val="nil"/>
+          <w:tr2bl w:val="nil"/>
+        </w:tcBorders>
+      </w:tcPr>
+    </w:tblStylePr>
   </w:style>
 </w:styles>
 </file>
@@ -2209,15 +2303,6 @@
 </file>
 
 <file path=customXml/item1.xml><?xml version="1.0" encoding="utf-8"?>
-<?mso-contentType ?>
-<FormTemplates xmlns="http://schemas.microsoft.com/sharepoint/v3/contenttype/forms">
-  <Display>DocumentLibraryForm</Display>
-  <Edit>DocumentLibraryForm</Edit>
-  <New>DocumentLibraryForm</New>
-</FormTemplates>
-</file>
-
-<file path=customXml/item2.xml><?xml version="1.0" encoding="utf-8"?>
 <ct:contentTypeSchema xmlns:ct="http://schemas.microsoft.com/office/2006/metadata/contentType" xmlns:ma="http://schemas.microsoft.com/office/2006/metadata/properties/metaAttributes" ct:_="" ma:_="" ma:contentTypeName="Document" ma:contentTypeID="0x0101007D24ADA08C58EF4FA0A64D4AC96D813B" ma:contentTypeVersion="12" ma:contentTypeDescription="Create a new document." ma:contentTypeScope="" ma:versionID="7015ff66c22f5afc8615b3c650f069fb">
   <xsd:schema xmlns:xsd="http://www.w3.org/2001/XMLSchema" xmlns:xs="http://www.w3.org/2001/XMLSchema" xmlns:p="http://schemas.microsoft.com/office/2006/metadata/properties" xmlns:ns2="a2d51027-e8e1-418f-b944-26dbfd0bd4bf" xmlns:ns3="68fa9391-1b69-48dc-9936-ee0df770a6b1" targetNamespace="http://schemas.microsoft.com/office/2006/metadata/properties" ma:root="true" ma:fieldsID="69d7f8ed7236d3d645e5db9bea291d02" ns2:_="" ns3:_="">
     <xsd:import namespace="a2d51027-e8e1-418f-b944-26dbfd0bd4bf"/>
@@ -2434,25 +2519,26 @@
 </ct:contentTypeSchema>
 </file>
 
-<file path=customXml/item3.xml><?xml version="1.0" encoding="utf-8"?>
-<b:Sources xmlns:b="http://schemas.openxmlformats.org/officeDocument/2006/bibliography" xmlns="http://schemas.openxmlformats.org/officeDocument/2006/bibliography" SelectedStyle="/APA.XSL" StyleName="APA"/>
+<file path=customXml/item2.xml><?xml version="1.0" encoding="utf-8"?>
+<?mso-contentType ?>
+<FormTemplates xmlns="http://schemas.microsoft.com/sharepoint/v3/contenttype/forms">
+  <Display>DocumentLibraryForm</Display>
+  <Edit>DocumentLibraryForm</Edit>
+  <New>DocumentLibraryForm</New>
+</FormTemplates>
 </file>
 
-<file path=customXml/item4.xml><?xml version="1.0" encoding="utf-8"?>
+<file path=customXml/item3.xml><?xml version="1.0" encoding="utf-8"?>
 <p:properties xmlns:p="http://schemas.microsoft.com/office/2006/metadata/properties" xmlns:xsi="http://www.w3.org/2001/XMLSchema-instance" xmlns:pc="http://schemas.microsoft.com/office/infopath/2007/PartnerControls">
   <documentManagement/>
 </p:properties>
 </file>
 
-<file path=customXml/itemProps1.xml><?xml version="1.0" encoding="utf-8"?>
-<ds:datastoreItem xmlns:ds="http://schemas.openxmlformats.org/officeDocument/2006/customXml" ds:itemID="{D8C3FA08-ABE9-4414-B43A-B49EEE7199D2}">
-  <ds:schemaRefs>
-    <ds:schemaRef ds:uri="http://schemas.microsoft.com/sharepoint/v3/contenttype/forms"/>
-  </ds:schemaRefs>
-</ds:datastoreItem>
+<file path=customXml/item4.xml><?xml version="1.0" encoding="utf-8"?>
+<b:Sources xmlns:b="http://schemas.openxmlformats.org/officeDocument/2006/bibliography" xmlns="http://schemas.openxmlformats.org/officeDocument/2006/bibliography" SelectedStyle="/APA.XSL" StyleName="APA"/>
 </file>
 
-<file path=customXml/itemProps2.xml><?xml version="1.0" encoding="utf-8"?>
+<file path=customXml/itemProps1.xml><?xml version="1.0" encoding="utf-8"?>
 <ds:datastoreItem xmlns:ds="http://schemas.openxmlformats.org/officeDocument/2006/customXml" ds:itemID="{C9EB9E42-8D11-4264-8F78-2D2EC3CAB4A7}">
   <ds:schemaRefs>
     <ds:schemaRef ds:uri="http://schemas.microsoft.com/office/2006/metadata/contentType"/>
@@ -2471,19 +2557,27 @@
 </ds:datastoreItem>
 </file>
 
-<file path=customXml/itemProps3.xml><?xml version="1.0" encoding="utf-8"?>
-<ds:datastoreItem xmlns:ds="http://schemas.openxmlformats.org/officeDocument/2006/customXml" ds:itemID="{0F180704-FB90-784B-95C2-A3BC4DD33C1D}">
+<file path=customXml/itemProps2.xml><?xml version="1.0" encoding="utf-8"?>
+<ds:datastoreItem xmlns:ds="http://schemas.openxmlformats.org/officeDocument/2006/customXml" ds:itemID="{D8C3FA08-ABE9-4414-B43A-B49EEE7199D2}">
   <ds:schemaRefs>
-    <ds:schemaRef ds:uri="http://schemas.openxmlformats.org/officeDocument/2006/bibliography"/>
+    <ds:schemaRef ds:uri="http://schemas.microsoft.com/sharepoint/v3/contenttype/forms"/>
   </ds:schemaRefs>
 </ds:datastoreItem>
 </file>
 
-<file path=customXml/itemProps4.xml><?xml version="1.0" encoding="utf-8"?>
+<file path=customXml/itemProps3.xml><?xml version="1.0" encoding="utf-8"?>
 <ds:datastoreItem xmlns:ds="http://schemas.openxmlformats.org/officeDocument/2006/customXml" ds:itemID="{0C3D1B04-73C2-4C0B-AF6B-9BC7B0506600}">
   <ds:schemaRefs>
     <ds:schemaRef ds:uri="http://schemas.microsoft.com/office/2006/metadata/properties"/>
     <ds:schemaRef ds:uri="http://schemas.microsoft.com/office/infopath/2007/PartnerControls"/>
   </ds:schemaRefs>
 </ds:datastoreItem>
+</file>
+
+<file path=customXml/itemProps4.xml><?xml version="1.0" encoding="utf-8"?>
+<ds:datastoreItem xmlns:ds="http://schemas.openxmlformats.org/officeDocument/2006/customXml" ds:itemID="{0F180704-FB90-784B-95C2-A3BC4DD33C1D}">
+  <ds:schemaRefs>
+    <ds:schemaRef ds:uri="http://schemas.openxmlformats.org/officeDocument/2006/bibliography"/>
+  </ds:schemaRefs>
+</ds:datastoreItem>
 </file>
</xml_diff>

<commit_message>
Better handle copying paragraph styles
</commit_message>
<xml_diff>
--- a/test/data/integration/run/test_full_run/full_run_expected/Gen1.1-4 +3 English-KJV,-,-.template.docx
+++ b/test/data/integration/run/test_full_run/full_run_expected/Gen1.1-4 +3 English-KJV,-,-.template.docx
@@ -205,11 +205,17 @@
             </w:r>
           </w:p>
           <w:p>
+            <w:pPr>
+              <w:pStyle w:val="MSCJoin"/>
+            </w:pPr>
             <w:r>
               <w:t>[...]</w:t>
             </w:r>
           </w:p>
           <w:p>
+            <w:pPr>
+              <w:pStyle w:val="MSCJoin"/>
+            </w:pPr>
             <w:r>
               <w:t/>
             </w:r>
@@ -293,11 +299,17 @@
             </w:r>
           </w:p>
           <w:p>
+            <w:pPr>
+              <w:pStyle w:val="MSCJoin"/>
+            </w:pPr>
             <w:r>
               <w:t>[...]</w:t>
             </w:r>
           </w:p>
           <w:p>
+            <w:pPr>
+              <w:pStyle w:val="MSCJoin"/>
+            </w:pPr>
             <w:r>
               <w:t/>
             </w:r>
@@ -326,11 +338,17 @@
             </w:r>
           </w:p>
           <w:p>
+            <w:pPr>
+              <w:pStyle w:val="MSCJoin"/>
+            </w:pPr>
             <w:r>
               <w:t>[...]</w:t>
             </w:r>
           </w:p>
           <w:p>
+            <w:pPr>
+              <w:pStyle w:val="MSCJoin"/>
+            </w:pPr>
             <w:r>
               <w:t/>
             </w:r>
@@ -428,11 +446,17 @@
             </w:r>
           </w:p>
           <w:p>
+            <w:pPr>
+              <w:pStyle w:val="MSCJoin"/>
+            </w:pPr>
             <w:r>
               <w:t>[...]</w:t>
             </w:r>
           </w:p>
           <w:p>
+            <w:pPr>
+              <w:pStyle w:val="MSCJoin"/>
+            </w:pPr>
             <w:r>
               <w:t/>
             </w:r>
@@ -527,11 +551,17 @@
             </w:r>
           </w:p>
           <w:p>
+            <w:pPr>
+              <w:pStyle w:val="MSCJoin"/>
+            </w:pPr>
             <w:r>
               <w:t>[...]</w:t>
             </w:r>
           </w:p>
           <w:p>
+            <w:pPr>
+              <w:pStyle w:val="MSCJoin"/>
+            </w:pPr>
             <w:r>
               <w:t/>
             </w:r>
@@ -560,11 +590,17 @@
             </w:r>
           </w:p>
           <w:p>
+            <w:pPr>
+              <w:pStyle w:val="MSCJoin"/>
+            </w:pPr>
             <w:r>
               <w:t>[...]</w:t>
             </w:r>
           </w:p>
           <w:p>
+            <w:pPr>
+              <w:pStyle w:val="MSCJoin"/>
+            </w:pPr>
             <w:r>
               <w:t/>
             </w:r>

</xml_diff>